<commit_message>
Finished project6 and project7. Midterm one is perfect score. More practice is better.
</commit_message>
<xml_diff>
--- a/Projects/Project5/Project5.docx
+++ b/Projects/Project5/Project5.docx
@@ -2014,7 +2014,7 @@
           <w:sz w:val="22"/>
           <w:szCs w:val="22"/>
         </w:rPr>
-        <w:t xml:space="preserve"> is 2.4 </w:t>
+        <w:t xml:space="preserve"> is 2.45 </w:t>
       </w:r>
     </w:p>
     <w:p>
@@ -2076,7 +2076,7 @@
           <w:sz w:val="22"/>
           <w:szCs w:val="22"/>
         </w:rPr>
-        <w:t xml:space="preserve"> 2.4 </w:t>
+        <w:t xml:space="preserve"> 2.45 </w:t>
       </w:r>
     </w:p>
     <w:p>
@@ -2122,17 +2122,6 @@
       </w:r>
     </w:p>
     <w:p>
-      <w:pPr>
-        <w:widowControl w:val="0"/>
-        <w:autoSpaceDE w:val="0"/>
-        <w:autoSpaceDN w:val="0"/>
-        <w:adjustRightInd w:val="0"/>
-        <w:rPr>
-          <w:rFonts w:ascii="Monaco" w:hAnsi="Monaco" w:cs="Monaco"/>
-          <w:sz w:val="22"/>
-          <w:szCs w:val="22"/>
-        </w:rPr>
-      </w:pPr>
       <w:r>
         <w:rPr>
           <w:rFonts w:ascii="Monaco" w:hAnsi="Monaco" w:cs="Monaco"/>
@@ -2152,20 +2141,9 @@
         </w:rPr>
         <w:t>16  3.2</w:t>
       </w:r>
-      <w:proofErr w:type="gramEnd"/>
-      <w:r>
-        <w:rPr>
-          <w:rFonts w:ascii="Monaco" w:hAnsi="Monaco" w:cs="Monaco"/>
-          <w:color w:val="000000"/>
-          <w:sz w:val="22"/>
-          <w:szCs w:val="22"/>
-        </w:rPr>
-        <w:t xml:space="preserve"> </w:t>
-      </w:r>
-    </w:p>
-    <w:p>
       <w:bookmarkStart w:id="0" w:name="_GoBack"/>
       <w:bookmarkEnd w:id="0"/>
+      <w:proofErr w:type="gramEnd"/>
     </w:p>
     <w:sectPr>
       <w:pgSz w:w="12240" w:h="15840"/>

</xml_diff>